<commit_message>
Day-2 Morning Session Examples
</commit_message>
<xml_diff>
--- a/Python3Essentialsfor5days.docx
+++ b/Python3Essentialsfor5days.docx
@@ -56,21 +56,7 @@
         <w:rPr>
           <w:b/>
         </w:rPr>
-        <w:t>Pre-</w:t>
-      </w:r>
-      <w:proofErr w:type="spellStart"/>
-      <w:r>
-        <w:rPr>
-          <w:b/>
-        </w:rPr>
-        <w:t>requisties</w:t>
-      </w:r>
-      <w:proofErr w:type="spellEnd"/>
-      <w:r>
-        <w:rPr>
-          <w:b/>
-        </w:rPr>
-        <w:t xml:space="preserve"> : Any</w:t>
+        <w:t>Pre-requisties : Any</w:t>
       </w:r>
       <w:r>
         <w:rPr>
@@ -88,21 +74,7 @@
         <w:rPr>
           <w:b/>
         </w:rPr>
-        <w:t>(C++,</w:t>
-      </w:r>
-      <w:proofErr w:type="spellStart"/>
-      <w:r>
-        <w:rPr>
-          <w:b/>
-        </w:rPr>
-        <w:t>Java,C</w:t>
-      </w:r>
-      <w:proofErr w:type="spellEnd"/>
-      <w:r>
-        <w:rPr>
-          <w:b/>
-        </w:rPr>
-        <w:t>#...)</w:t>
+        <w:t>(C++,Java,C#...)</w:t>
       </w:r>
       <w:r>
         <w:rPr>
@@ -333,11 +305,13 @@
         <w:rPr>
           <w:b/>
           <w:color w:val="000000"/>
-        </w:rPr>
-      </w:pPr>
-      <w:r>
-        <w:rPr>
-          <w:color w:val="000000"/>
+          <w:highlight w:val="red"/>
+        </w:rPr>
+      </w:pPr>
+      <w:r>
+        <w:rPr>
+          <w:color w:val="000000"/>
+          <w:highlight w:val="red"/>
         </w:rPr>
         <w:t>Pass Statements</w:t>
       </w:r>
@@ -496,6 +470,24 @@
         </w:rPr>
         <w:t>Arbitrary Argument Lists</w:t>
       </w:r>
+      <w:r>
+        <w:rPr>
+          <w:color w:val="000000"/>
+        </w:rPr>
+        <w:t xml:space="preserve"> </w:t>
+      </w:r>
+      <w:r>
+        <w:rPr>
+          <w:color w:val="000000"/>
+        </w:rPr>
+        <w:t xml:space="preserve"> </w:t>
+      </w:r>
+      <w:r>
+        <w:rPr>
+          <w:color w:val="000000"/>
+        </w:rPr>
+        <w:t>*</w:t>
+      </w:r>
     </w:p>
     <w:p>
       <w:pPr>
@@ -505,10 +497,14 @@
         </w:numPr>
         <w:spacing w:after="0"/>
         <w:ind w:left="1080"/>
-      </w:pPr>
-      <w:r>
-        <w:rPr>
-          <w:color w:val="000000"/>
+        <w:rPr>
+          <w:highlight w:val="red"/>
+        </w:rPr>
+      </w:pPr>
+      <w:r>
+        <w:rPr>
+          <w:color w:val="000000"/>
+          <w:highlight w:val="red"/>
         </w:rPr>
         <w:t>Documentation Strings</w:t>
       </w:r>
@@ -521,10 +517,14 @@
         </w:numPr>
         <w:spacing w:after="0"/>
         <w:ind w:left="1080"/>
-      </w:pPr>
-      <w:r>
-        <w:rPr>
-          <w:color w:val="000000"/>
+        <w:rPr>
+          <w:highlight w:val="red"/>
+        </w:rPr>
+      </w:pPr>
+      <w:r>
+        <w:rPr>
+          <w:color w:val="000000"/>
+          <w:highlight w:val="red"/>
         </w:rPr>
         <w:t>Unpacking Argument Lists ( unknown number of parameters )</w:t>
       </w:r>
@@ -536,10 +536,14 @@
           <w:numId w:val="7"/>
         </w:numPr>
         <w:ind w:left="1080"/>
-      </w:pPr>
-      <w:r>
-        <w:rPr>
-          <w:color w:val="000000"/>
+        <w:rPr>
+          <w:highlight w:val="red"/>
+        </w:rPr>
+      </w:pPr>
+      <w:r>
+        <w:rPr>
+          <w:color w:val="000000"/>
+          <w:highlight w:val="red"/>
         </w:rPr>
         <w:t>Lambda Expressions</w:t>
       </w:r>
@@ -599,14 +603,12 @@
         <w:spacing w:after="0"/>
         <w:ind w:left="1080"/>
       </w:pPr>
-      <w:proofErr w:type="spellStart"/>
       <w:r>
         <w:rPr>
           <w:color w:val="000000"/>
         </w:rPr>
         <w:t>isalpha</w:t>
       </w:r>
-      <w:proofErr w:type="spellEnd"/>
     </w:p>
     <w:p>
       <w:pPr>
@@ -868,21 +870,7 @@
         <w:rPr>
           <w:color w:val="000000"/>
         </w:rPr>
-        <w:t>‘Compiled’ Python files( .</w:t>
-      </w:r>
-      <w:proofErr w:type="spellStart"/>
-      <w:r>
-        <w:rPr>
-          <w:color w:val="000000"/>
-        </w:rPr>
-        <w:t>pyc</w:t>
-      </w:r>
-      <w:proofErr w:type="spellEnd"/>
-      <w:r>
-        <w:rPr>
-          <w:color w:val="000000"/>
-        </w:rPr>
-        <w:t xml:space="preserve"> )</w:t>
+        <w:t>‘Compiled’ Python files( .pyc )</w:t>
       </w:r>
     </w:p>
     <w:p>
@@ -913,21 +901,7 @@
         <w:rPr>
           <w:color w:val="000000"/>
         </w:rPr>
-        <w:t xml:space="preserve">The </w:t>
-      </w:r>
-      <w:proofErr w:type="spellStart"/>
-      <w:r>
-        <w:rPr>
-          <w:color w:val="000000"/>
-        </w:rPr>
-        <w:t>dir</w:t>
-      </w:r>
-      <w:proofErr w:type="spellEnd"/>
-      <w:r>
-        <w:rPr>
-          <w:color w:val="000000"/>
-        </w:rPr>
-        <w:t>() Function</w:t>
+        <w:t>The dir() Function</w:t>
       </w:r>
     </w:p>
     <w:p>
@@ -1012,16 +986,8 @@
         <w:rPr>
           <w:color w:val="000000"/>
         </w:rPr>
-        <w:t xml:space="preserve">Constructor &amp; </w:t>
-      </w:r>
-      <w:proofErr w:type="spellStart"/>
-      <w:r>
-        <w:rPr>
-          <w:color w:val="000000"/>
-        </w:rPr>
-        <w:t>Deconstructor</w:t>
-      </w:r>
-      <w:proofErr w:type="spellEnd"/>
+        <w:t>Constructor &amp; Deconstructor</w:t>
+      </w:r>
     </w:p>
     <w:p>
       <w:pPr>
@@ -1125,19 +1091,11 @@
         <w:spacing w:after="0"/>
         <w:ind w:left="1080"/>
       </w:pPr>
-      <w:proofErr w:type="gramStart"/>
-      <w:r>
-        <w:rPr>
-          <w:color w:val="000000"/>
-        </w:rPr>
-        <w:t>finally</w:t>
-      </w:r>
-      <w:proofErr w:type="gramEnd"/>
-      <w:r>
-        <w:rPr>
-          <w:color w:val="000000"/>
-        </w:rPr>
-        <w:t xml:space="preserve"> clause</w:t>
+      <w:r>
+        <w:rPr>
+          <w:color w:val="000000"/>
+        </w:rPr>
+        <w:t>finally clause</w:t>
       </w:r>
     </w:p>
     <w:p>
@@ -1455,21 +1413,7 @@
         <w:rPr>
           <w:b/>
         </w:rPr>
-        <w:t xml:space="preserve">Module 12  </w:t>
-      </w:r>
-      <w:proofErr w:type="spellStart"/>
-      <w:r>
-        <w:rPr>
-          <w:b/>
-        </w:rPr>
-        <w:t>MsExcel</w:t>
-      </w:r>
-      <w:proofErr w:type="spellEnd"/>
-      <w:r>
-        <w:rPr>
-          <w:b/>
-        </w:rPr>
-        <w:t xml:space="preserve"> – Python interface</w:t>
+        <w:t>Module 12  MsExcel – Python interface</w:t>
       </w:r>
     </w:p>
     <w:p>
@@ -1606,23 +1550,24 @@
           <w:rFonts w:cs="Times New Roman"/>
           <w:lang w:val="en-US"/>
         </w:rPr>
-        <w:t xml:space="preserve">* accessing </w:t>
-      </w:r>
-      <w:proofErr w:type="spellStart"/>
-      <w:r>
+        <w:t>* accessing urls with urllib3</w:t>
+      </w:r>
+    </w:p>
+    <w:p>
+      <w:pPr>
+        <w:pStyle w:val="NoSpacing"/>
+        <w:ind w:left="780" w:hanging="60"/>
         <w:rPr>
           <w:rFonts w:cs="Times New Roman"/>
           <w:lang w:val="en-US"/>
         </w:rPr>
-        <w:t>urls</w:t>
-      </w:r>
-      <w:proofErr w:type="spellEnd"/>
+      </w:pPr>
       <w:r>
         <w:rPr>
           <w:rFonts w:cs="Times New Roman"/>
           <w:lang w:val="en-US"/>
         </w:rPr>
-        <w:t xml:space="preserve"> with urllib3</w:t>
+        <w:t>* using requests module</w:t>
       </w:r>
     </w:p>
     <w:p>
@@ -1639,40 +1584,7 @@
           <w:rFonts w:cs="Times New Roman"/>
           <w:lang w:val="en-US"/>
         </w:rPr>
-        <w:t>* using requests module</w:t>
-      </w:r>
-    </w:p>
-    <w:p>
-      <w:pPr>
-        <w:pStyle w:val="NoSpacing"/>
-        <w:ind w:left="780" w:hanging="60"/>
-        <w:rPr>
-          <w:rFonts w:cs="Times New Roman"/>
-          <w:lang w:val="en-US"/>
-        </w:rPr>
-      </w:pPr>
-      <w:r>
-        <w:rPr>
-          <w:rFonts w:cs="Times New Roman"/>
-          <w:lang w:val="en-US"/>
-        </w:rPr>
-        <w:t xml:space="preserve">* </w:t>
-      </w:r>
-      <w:proofErr w:type="gramStart"/>
-      <w:r>
-        <w:rPr>
-          <w:rFonts w:cs="Times New Roman"/>
-          <w:lang w:val="en-US"/>
-        </w:rPr>
-        <w:t>GET,POST</w:t>
-      </w:r>
-      <w:proofErr w:type="gramEnd"/>
-      <w:r>
-        <w:rPr>
-          <w:rFonts w:cs="Times New Roman"/>
-          <w:lang w:val="en-US"/>
-        </w:rPr>
-        <w:t xml:space="preserve"> using requests module</w:t>
+        <w:t>* GET,POST using requests module</w:t>
       </w:r>
     </w:p>
     <w:p>

</xml_diff>